<commit_message>
10 Aug 2025 Dorm 1
</commit_message>
<xml_diff>
--- a/CVs/Haque Khandoker Mohd Mazidul V5.docx
+++ b/CVs/Haque Khandoker Mohd Mazidul V5.docx
@@ -7,11 +7,79 @@
         <w:t>Resume</w:t>
       </w:r>
     </w:p>
-    <w:p/>
-    <w:p>
-      <w:r>
-        <w:t>Full Name: Haque Khandoker Mohd Mazidul</w:t>
-      </w:r>
+    <w:p>
+      <w:r>
+        <w:rPr>
+          <w:noProof/>
+        </w:rPr>
+        <w:drawing>
+          <wp:inline distT="0" distB="0" distL="0" distR="0">
+            <wp:extent cx="1004254" cy="1351084"/>
+            <wp:effectExtent l="0" t="0" r="5715" b="1905"/>
+            <wp:docPr id="1" name="Picture 1"/>
+            <wp:cNvGraphicFramePr>
+              <a:graphicFrameLocks xmlns:a="http://schemas.openxmlformats.org/drawingml/2006/main" noChangeAspect="1"/>
+            </wp:cNvGraphicFramePr>
+            <a:graphic xmlns:a="http://schemas.openxmlformats.org/drawingml/2006/main">
+              <a:graphicData uri="http://schemas.openxmlformats.org/drawingml/2006/picture">
+                <pic:pic xmlns:pic="http://schemas.openxmlformats.org/drawingml/2006/picture">
+                  <pic:nvPicPr>
+                    <pic:cNvPr id="1" name="photo01.jpg"/>
+                    <pic:cNvPicPr/>
+                  </pic:nvPicPr>
+                  <pic:blipFill>
+                    <a:blip r:embed="rId5">
+                      <a:extLst>
+                        <a:ext uri="{28A0092B-C50C-407E-A947-70E740481C1C}">
+                          <a14:useLocalDpi xmlns:a14="http://schemas.microsoft.com/office/drawing/2010/main" val="0"/>
+                        </a:ext>
+                      </a:extLst>
+                    </a:blip>
+                    <a:stretch>
+                      <a:fillRect/>
+                    </a:stretch>
+                  </pic:blipFill>
+                  <pic:spPr>
+                    <a:xfrm>
+                      <a:off x="0" y="0"/>
+                      <a:ext cx="1009951" cy="1358748"/>
+                    </a:xfrm>
+                    <a:prstGeom prst="rect">
+                      <a:avLst/>
+                    </a:prstGeom>
+                  </pic:spPr>
+                </pic:pic>
+              </a:graphicData>
+            </a:graphic>
+          </wp:inline>
+        </w:drawing>
+      </w:r>
+    </w:p>
+    <w:p>
+      <w:r>
+        <w:t xml:space="preserve">Full Name: Haque </w:t>
+      </w:r>
+      <w:proofErr w:type="spellStart"/>
+      <w:r>
+        <w:t>Khandoker</w:t>
+      </w:r>
+      <w:proofErr w:type="spellEnd"/>
+      <w:r>
+        <w:t xml:space="preserve"> </w:t>
+      </w:r>
+      <w:proofErr w:type="spellStart"/>
+      <w:r>
+        <w:t>Mohd</w:t>
+      </w:r>
+      <w:proofErr w:type="spellEnd"/>
+      <w:r>
+        <w:t xml:space="preserve"> </w:t>
+      </w:r>
+      <w:proofErr w:type="spellStart"/>
+      <w:r>
+        <w:t>Mazidul</w:t>
+      </w:r>
+      <w:proofErr w:type="spellEnd"/>
     </w:p>
     <w:p>
       <w:r>
@@ -44,7 +112,35 @@
     </w:p>
     <w:p>
       <w:r>
-        <w:t>Experienced PCB Designer and Embedded Firmware Developer with over 10 years of expertise, including 2.5 years in South Korea. Proven skills in embedde</w:t>
+        <w:t>Experienced PCB Designer and Embedded Firmware Developer with over 10 years of expertise, including 2.5 years in South Korea. Proven skills in</w:t>
+      </w:r>
+      <w:r>
+        <w:t xml:space="preserve"> Circuit Design, PCB Design, </w:t>
+      </w:r>
+      <w:proofErr w:type="spellStart"/>
+      <w:r>
+        <w:t>Altium</w:t>
+      </w:r>
+      <w:proofErr w:type="spellEnd"/>
+      <w:r>
+        <w:t xml:space="preserve">, </w:t>
+      </w:r>
+      <w:proofErr w:type="spellStart"/>
+      <w:r>
+        <w:t>Kicad</w:t>
+      </w:r>
+      <w:proofErr w:type="spellEnd"/>
+      <w:r>
+        <w:t>,</w:t>
+      </w:r>
+      <w:r>
+        <w:t xml:space="preserve"> </w:t>
+      </w:r>
+      <w:r>
+        <w:t xml:space="preserve">PCB Production, </w:t>
+      </w:r>
+      <w:r>
+        <w:t>embedde</w:t>
       </w:r>
       <w:r>
         <w:t>d systems design, STM32 and AM5</w:t>
@@ -56,7 +152,15 @@
         <w:t>1</w:t>
       </w:r>
       <w:r>
-        <w:t>8 microcontrollers, Embedded Linux, and industrial communication protocols such as Modbus TCP and CAN Bus. Strong hands-on experience in NXP i.MX8 and Rockchip-based platforms, stepper motor controllers, and real-time systems. Seekin</w:t>
+        <w:t xml:space="preserve">8 microcontrollers, Embedded Linux, and industrial communication protocols such as Modbus TCP and CAN Bus. Strong hands-on experience in NXP i.MX8 and </w:t>
+      </w:r>
+      <w:proofErr w:type="spellStart"/>
+      <w:r>
+        <w:t>Rockchip</w:t>
+      </w:r>
+      <w:proofErr w:type="spellEnd"/>
+      <w:r>
+        <w:t>-based platforms, stepper motor controllers, and real-time systems. Seekin</w:t>
       </w:r>
       <w:r>
         <w:t>g opportunities in a dynamic working</w:t>
@@ -92,7 +196,15 @@
         </w:numPr>
       </w:pPr>
       <w:r>
-        <w:t>Microcontrollers: STM32, AM5178, NXP i.MX8, Rockchip RK series</w:t>
+        <w:t xml:space="preserve">Microcontrollers: STM32, AM5178, NXP i.MX8, </w:t>
+      </w:r>
+      <w:proofErr w:type="spellStart"/>
+      <w:r>
+        <w:t>Rockchip</w:t>
+      </w:r>
+      <w:proofErr w:type="spellEnd"/>
+      <w:r>
+        <w:t xml:space="preserve"> RK series</w:t>
       </w:r>
     </w:p>
     <w:p>
@@ -104,7 +216,15 @@
         </w:numPr>
       </w:pPr>
       <w:r>
-        <w:t>Firmware: C, C++, Embedded C, FreeRTOS, U-Boot, Device Drivers</w:t>
+        <w:t xml:space="preserve">Firmware: C, C++, Embedded C, </w:t>
+      </w:r>
+      <w:proofErr w:type="spellStart"/>
+      <w:r>
+        <w:t>FreeRTOS</w:t>
+      </w:r>
+      <w:proofErr w:type="spellEnd"/>
+      <w:r>
+        <w:t>, U-Boot, Device Drivers</w:t>
       </w:r>
     </w:p>
     <w:p>
@@ -116,11 +236,21 @@
         </w:numPr>
       </w:pPr>
       <w:r>
-        <w:t>PCB Design: Altium</w:t>
-      </w:r>
-      <w:r>
-        <w:t>, KiCad</w:t>
-      </w:r>
+        <w:t xml:space="preserve">PCB Design: </w:t>
+      </w:r>
+      <w:proofErr w:type="spellStart"/>
+      <w:r>
+        <w:t>Altium</w:t>
+      </w:r>
+      <w:proofErr w:type="spellEnd"/>
+      <w:r>
+        <w:t xml:space="preserve">, </w:t>
+      </w:r>
+      <w:proofErr w:type="spellStart"/>
+      <w:r>
+        <w:t>KiCad</w:t>
+      </w:r>
+      <w:proofErr w:type="spellEnd"/>
     </w:p>
     <w:p>
       <w:pPr>
@@ -131,16 +261,7 @@
         </w:numPr>
       </w:pPr>
       <w:r>
-        <w:t>OS &amp; Tools: Embedded Linux,</w:t>
-      </w:r>
-      <w:r>
-        <w:t xml:space="preserve"> FreeRTOS,</w:t>
-      </w:r>
-      <w:r>
-        <w:t xml:space="preserve"> Yoc</w:t>
-      </w:r>
-      <w:r>
-        <w:t>to, Buildroot</w:t>
+        <w:t>PCB Soldering, Assembly, Mass Production</w:t>
       </w:r>
     </w:p>
     <w:p>
@@ -152,8 +273,38 @@
         </w:numPr>
       </w:pPr>
       <w:r>
-        <w:t>Communication: CAN Bus, Modbus TCP, UART, SPI, I2C, Ethernet</w:t>
-      </w:r>
+        <w:t>OS &amp; Tools: Embedded Linux,</w:t>
+      </w:r>
+      <w:r>
+        <w:t xml:space="preserve"> </w:t>
+      </w:r>
+      <w:proofErr w:type="spellStart"/>
+      <w:r>
+        <w:t>FreeRTOS</w:t>
+      </w:r>
+      <w:proofErr w:type="spellEnd"/>
+      <w:r>
+        <w:t>,</w:t>
+      </w:r>
+      <w:r>
+        <w:t xml:space="preserve"> </w:t>
+      </w:r>
+      <w:proofErr w:type="spellStart"/>
+      <w:r>
+        <w:t>Yoc</w:t>
+      </w:r>
+      <w:r>
+        <w:t>to</w:t>
+      </w:r>
+      <w:proofErr w:type="spellEnd"/>
+      <w:r>
+        <w:t xml:space="preserve">, </w:t>
+      </w:r>
+      <w:proofErr w:type="spellStart"/>
+      <w:r>
+        <w:t>Buildroot</w:t>
+      </w:r>
+      <w:proofErr w:type="spellEnd"/>
     </w:p>
     <w:p>
       <w:pPr>
@@ -164,77 +315,117 @@
         </w:numPr>
       </w:pPr>
       <w:r>
+        <w:t>Communication: CAN Bus, Modbus TCP, UART, SPI, I2C, Ethernet</w:t>
+      </w:r>
+    </w:p>
+    <w:p>
+      <w:pPr>
+        <w:pStyle w:val="ListParagraph"/>
+        <w:numPr>
+          <w:ilvl w:val="0"/>
+          <w:numId w:val="1"/>
+        </w:numPr>
+      </w:pPr>
+      <w:r>
         <w:t>Motion Control: Stepper Motor, BLDC Motor</w:t>
       </w:r>
       <w:r>
         <w:t>, Servo Motor</w:t>
+      </w:r>
+      <w:r>
+        <w:t xml:space="preserve"> Controllers</w:t>
+      </w:r>
+    </w:p>
+    <w:p>
+      <w:pPr>
+        <w:rPr>
+          <w:b/>
+        </w:rPr>
+      </w:pPr>
+      <w:r>
+        <w:rPr>
+          <w:b/>
+        </w:rPr>
+        <w:t>Professional Experience</w:t>
+      </w:r>
+    </w:p>
+    <w:p>
+      <w:pPr>
+        <w:rPr>
+          <w:b/>
+        </w:rPr>
+      </w:pPr>
+      <w:r>
+        <w:rPr>
+          <w:b/>
+        </w:rPr>
+        <w:t>Senior R</w:t>
+      </w:r>
+      <w:r>
+        <w:rPr>
+          <w:b/>
+        </w:rPr>
+        <w:t>esearcher</w:t>
+      </w:r>
+    </w:p>
+    <w:p>
+      <w:pPr>
+        <w:rPr>
+          <w:b/>
+        </w:rPr>
+      </w:pPr>
+      <w:proofErr w:type="spellStart"/>
+      <w:r>
+        <w:rPr>
+          <w:b/>
+        </w:rPr>
+        <w:t>Sanion</w:t>
+      </w:r>
+      <w:proofErr w:type="spellEnd"/>
+      <w:r>
+        <w:rPr>
+          <w:b/>
+        </w:rPr>
+        <w:t xml:space="preserve"> Co</w:t>
+      </w:r>
+      <w:r>
+        <w:rPr>
+          <w:b/>
+        </w:rPr>
+        <w:t xml:space="preserve"> (www.sanion.com)</w:t>
+      </w:r>
+      <w:r>
+        <w:rPr>
+          <w:b/>
+        </w:rPr>
+        <w:t>, South Korea</w:t>
+      </w:r>
+    </w:p>
+    <w:p>
+      <w:r>
+        <w:t>March 2023 - Present</w:t>
+      </w:r>
+    </w:p>
+    <w:p>
+      <w:r>
+        <w:rPr>
+          <w:rFonts w:hAnsi="Symbol"/>
+        </w:rPr>
+        <w:t></w:t>
+      </w:r>
+      <w:r>
+        <w:rPr>
+          <w:rFonts w:hAnsi="Symbol"/>
+        </w:rPr>
+        <w:t xml:space="preserve"> </w:t>
+      </w:r>
+      <w:r>
+        <w:t>Developed and maintained firmware for STM3</w:t>
       </w:r>
       <w:bookmarkStart w:id="0" w:name="_GoBack"/>
       <w:bookmarkEnd w:id="0"/>
       <w:r>
-        <w:t xml:space="preserve"> Controllers</w:t>
-      </w:r>
-    </w:p>
-    <w:p>
-      <w:pPr>
-        <w:rPr>
-          <w:b/>
-        </w:rPr>
-      </w:pPr>
-      <w:r>
-        <w:rPr>
-          <w:b/>
-        </w:rPr>
-        <w:t>Professional Experience</w:t>
-      </w:r>
-    </w:p>
-    <w:p>
-      <w:pPr>
-        <w:rPr>
-          <w:b/>
-        </w:rPr>
-      </w:pPr>
-      <w:r>
-        <w:rPr>
-          <w:b/>
-        </w:rPr>
-        <w:t>Senior R</w:t>
-      </w:r>
-      <w:r>
-        <w:rPr>
-          <w:b/>
-        </w:rPr>
-        <w:t>esearcher</w:t>
-      </w:r>
-    </w:p>
-    <w:p>
-      <w:pPr>
-        <w:rPr>
-          <w:b/>
-        </w:rPr>
-      </w:pPr>
-      <w:r>
-        <w:rPr>
-          <w:b/>
-        </w:rPr>
-        <w:t>Sanion Co</w:t>
-      </w:r>
-      <w:r>
-        <w:rPr>
-          <w:b/>
-        </w:rPr>
-        <w:t xml:space="preserve"> (www.sanion.com)</w:t>
-      </w:r>
-      <w:r>
-        <w:rPr>
-          <w:b/>
-        </w:rPr>
-        <w:t>, South Korea</w:t>
-      </w:r>
-    </w:p>
-    <w:p>
-      <w:r>
-        <w:t>March 2023 - Present</w:t>
+        <w:t>2 and AM5178-based industrial controllers.</w:t>
       </w:r>
     </w:p>
     <w:p>
@@ -251,7 +442,7 @@
         <w:t xml:space="preserve"> </w:t>
       </w:r>
       <w:r>
-        <w:t>Developed and maintained firmware for STM32 and AM5178-based industrial controllers.</w:t>
+        <w:t>Designed 6-layer PCBs for a Flight Controller sensor board.</w:t>
       </w:r>
     </w:p>
     <w:p>
@@ -268,7 +459,7 @@
         <w:t xml:space="preserve"> </w:t>
       </w:r>
       <w:r>
-        <w:t>Designed 6-layer PCBs for a Flight Controller sensor board.</w:t>
+        <w:t>Implemented Modbus TCP/IP protocol stack and CAN bus diagnostics module.</w:t>
       </w:r>
     </w:p>
     <w:p>
@@ -285,7 +476,7 @@
         <w:t xml:space="preserve"> </w:t>
       </w:r>
       <w:r>
-        <w:t>Implemented Modbus TCP/IP protocol stack and CAN bus diagnostics module.</w:t>
+        <w:t>Led stepper motor controller development for automation systems.</w:t>
       </w:r>
     </w:p>
     <w:p>
@@ -301,8 +492,21 @@
         </w:rPr>
         <w:t xml:space="preserve"> </w:t>
       </w:r>
-      <w:r>
-        <w:t>Led stepper motor controller development for automation systems.</w:t>
+      <w:proofErr w:type="gramStart"/>
+      <w:r>
+        <w:t>Worked</w:t>
+      </w:r>
+      <w:proofErr w:type="gramEnd"/>
+      <w:r>
+        <w:t xml:space="preserve"> with </w:t>
+      </w:r>
+      <w:proofErr w:type="spellStart"/>
+      <w:r>
+        <w:t>Yocto</w:t>
+      </w:r>
+      <w:proofErr w:type="spellEnd"/>
+      <w:r>
+        <w:t>-based Linux systems.</w:t>
       </w:r>
     </w:p>
     <w:p>
@@ -319,81 +523,96 @@
         <w:t xml:space="preserve"> </w:t>
       </w:r>
       <w:r>
-        <w:t>Worked with Yocto-based Linux systems.</w:t>
-      </w:r>
-    </w:p>
-    <w:p>
-      <w:r>
-        <w:rPr>
-          <w:rFonts w:hAnsi="Symbol"/>
-        </w:rPr>
+        <w:t>Build Embedded Linux Firmware to collect High Density data from 50 types of sensors.</w:t>
+      </w:r>
+    </w:p>
+    <w:p>
+      <w:pPr>
+        <w:rPr>
+          <w:b/>
+        </w:rPr>
+      </w:pPr>
+    </w:p>
+    <w:p>
+      <w:pPr>
+        <w:rPr>
+          <w:b/>
+        </w:rPr>
+      </w:pPr>
+    </w:p>
+    <w:p>
+      <w:pPr>
+        <w:rPr>
+          <w:b/>
+        </w:rPr>
+      </w:pPr>
+      <w:r>
+        <w:rPr>
+          <w:b/>
+        </w:rPr>
+        <w:t>Embedded Systems Developer</w:t>
+      </w:r>
+    </w:p>
+    <w:p>
+      <w:pPr>
+        <w:rPr>
+          <w:b/>
+        </w:rPr>
+      </w:pPr>
+      <w:proofErr w:type="spellStart"/>
+      <w:r>
+        <w:rPr>
+          <w:b/>
+        </w:rPr>
+        <w:t>Energypac</w:t>
+      </w:r>
+      <w:proofErr w:type="spellEnd"/>
+      <w:r>
+        <w:rPr>
+          <w:b/>
+        </w:rPr>
+        <w:t xml:space="preserve"> Engineering Ltd</w:t>
+      </w:r>
+      <w:r>
+        <w:rPr>
+          <w:b/>
+        </w:rPr>
+        <w:t xml:space="preserve"> (www.energypac.com.bd)</w:t>
+      </w:r>
+      <w:r>
+        <w:rPr>
+          <w:b/>
+        </w:rPr>
+        <w:t>, Bangladesh</w:t>
+      </w:r>
+    </w:p>
+    <w:p>
+      <w:r>
+        <w:t>2014 – 2022</w:t>
+      </w:r>
+    </w:p>
+    <w:p>
+      <w:pPr>
+        <w:spacing w:before="100" w:beforeAutospacing="1" w:after="100" w:afterAutospacing="1"/>
+      </w:pPr>
+      <w:r>
+        <w:rPr>
+          <w:rFonts w:hAnsi="Symbol"/>
+        </w:rPr>
+        <w:lastRenderedPageBreak/>
         <w:t></w:t>
       </w:r>
       <w:r>
-        <w:rPr>
-          <w:rFonts w:hAnsi="Symbol"/>
-        </w:rPr>
         <w:t xml:space="preserve"> </w:t>
       </w:r>
       <w:r>
-        <w:t>Build Embedded Linux Firmware to collect High Density data from 50 types of sensors.</w:t>
-      </w:r>
-    </w:p>
-    <w:p>
-      <w:pPr>
-        <w:rPr>
-          <w:b/>
-        </w:rPr>
-      </w:pPr>
-    </w:p>
-    <w:p>
-      <w:pPr>
-        <w:rPr>
-          <w:b/>
-        </w:rPr>
-      </w:pPr>
-    </w:p>
-    <w:p>
-      <w:pPr>
-        <w:rPr>
-          <w:b/>
-        </w:rPr>
-      </w:pPr>
-      <w:r>
-        <w:rPr>
-          <w:b/>
-        </w:rPr>
-        <w:t>Embedded Systems Developer</w:t>
-      </w:r>
-    </w:p>
-    <w:p>
-      <w:pPr>
-        <w:rPr>
-          <w:b/>
-        </w:rPr>
-      </w:pPr>
-      <w:r>
-        <w:rPr>
-          <w:b/>
-        </w:rPr>
-        <w:t>Energypac Engineering Ltd</w:t>
-      </w:r>
-      <w:r>
-        <w:rPr>
-          <w:b/>
-        </w:rPr>
-        <w:t xml:space="preserve"> (www.energypac.com.bd)</w:t>
-      </w:r>
-      <w:r>
-        <w:rPr>
-          <w:b/>
-        </w:rPr>
-        <w:t>, Bangladesh</w:t>
-      </w:r>
-    </w:p>
-    <w:p>
-      <w:r>
-        <w:t>2014 – 2022</w:t>
+        <w:rPr>
+          <w:rFonts w:asciiTheme="minorHAnsi" w:hAnsiTheme="minorHAnsi" w:cstheme="minorHAnsi"/>
+        </w:rPr>
+        <w:t>Designed embedded systems for automation products using STM32 and Atmel MCUs.</w:t>
+      </w:r>
+      <w:r>
+        <w:t xml:space="preserve"> </w:t>
       </w:r>
     </w:p>
     <w:p>
@@ -407,17 +626,34 @@
         <w:t></w:t>
       </w:r>
       <w:r>
+        <w:rPr>
+          <w:rFonts w:hAnsi="Symbol"/>
+        </w:rPr>
         <w:t xml:space="preserve"> </w:t>
       </w:r>
       <w:r>
-        <w:rPr>
-          <w:rFonts w:asciiTheme="minorHAnsi" w:hAnsiTheme="minorHAnsi" w:cstheme="minorHAnsi"/>
-        </w:rPr>
-        <w:t>Designed embedded systems for automation products using STM32 and Atmel MCUs.</w:t>
-      </w:r>
-      <w:r>
+        <w:t>Created multi-layer PCBs for consumer and industrial devices.</w:t>
+      </w:r>
+    </w:p>
+    <w:p>
+      <w:pPr>
+        <w:spacing w:before="100" w:beforeAutospacing="1" w:after="100" w:afterAutospacing="1"/>
+      </w:pPr>
+      <w:r>
+        <w:rPr>
+          <w:rFonts w:hAnsi="Symbol"/>
+        </w:rPr>
+        <w:t></w:t>
+      </w:r>
+      <w:r>
+        <w:rPr>
+          <w:rFonts w:hAnsi="Symbol"/>
+        </w:rPr>
         <w:t xml:space="preserve"> </w:t>
       </w:r>
+      <w:r>
+        <w:t>Contributed to firmware for sensor integration, motor control, and HMI systems.</w:t>
+      </w:r>
     </w:p>
     <w:p>
       <w:pPr>
@@ -436,12 +672,40 @@
         <w:t xml:space="preserve"> </w:t>
       </w:r>
       <w:r>
-        <w:t>Created multi-layer PCBs for consumer and industrial devices.</w:t>
+        <w:t>Collaborated with hardware teams to debug board bring-up issues.</w:t>
       </w:r>
     </w:p>
     <w:p>
       <w:pPr>
         <w:spacing w:before="100" w:beforeAutospacing="1" w:after="100" w:afterAutospacing="1"/>
+        <w:rPr>
+          <w:b/>
+        </w:rPr>
+      </w:pPr>
+      <w:r>
+        <w:rPr>
+          <w:b/>
+        </w:rPr>
+        <w:t>Projects</w:t>
+      </w:r>
+    </w:p>
+    <w:p>
+      <w:pPr>
+        <w:spacing w:before="100" w:beforeAutospacing="1" w:after="100" w:afterAutospacing="1"/>
+        <w:rPr>
+          <w:b/>
+        </w:rPr>
+      </w:pPr>
+      <w:r>
+        <w:rPr>
+          <w:b/>
+        </w:rPr>
+        <w:t>Industrial Stepper Motor Controller</w:t>
+      </w:r>
+    </w:p>
+    <w:p>
+      <w:pPr>
+        <w:pStyle w:val="NormalWeb"/>
       </w:pPr>
       <w:r>
         <w:rPr>
@@ -450,13 +714,49 @@
         <w:t></w:t>
       </w:r>
       <w:r>
+        <w:t xml:space="preserve"> STM32F4-based controller with Modbus interface.</w:t>
+      </w:r>
+    </w:p>
+    <w:p>
+      <w:pPr>
+        <w:spacing w:before="100" w:beforeAutospacing="1" w:after="100" w:afterAutospacing="1"/>
+      </w:pPr>
+      <w:r>
+        <w:rPr>
+          <w:rFonts w:hAnsi="Symbol"/>
+        </w:rPr>
+        <w:t></w:t>
+      </w:r>
+      <w:r>
+        <w:t xml:space="preserve"> Integrated PID control, encoder feedback, and overcurrent protection.</w:t>
+      </w:r>
+    </w:p>
+    <w:p>
+      <w:pPr>
+        <w:spacing w:before="100" w:beforeAutospacing="1" w:after="100" w:afterAutospacing="1"/>
+      </w:pPr>
+      <w:r>
+        <w:rPr>
+          <w:rFonts w:hAnsi="Symbol"/>
+        </w:rPr>
+        <w:t></w:t>
+      </w:r>
+      <w:r>
         <w:rPr>
           <w:rFonts w:hAnsi="Symbol"/>
         </w:rPr>
         <w:t xml:space="preserve"> </w:t>
       </w:r>
       <w:r>
-        <w:t>Contributed to firmware for sensor integration, motor control, and HMI systems.</w:t>
+        <w:t xml:space="preserve">Embedded Linux Board with </w:t>
+      </w:r>
+      <w:proofErr w:type="spellStart"/>
+      <w:r>
+        <w:t>Rockchip</w:t>
+      </w:r>
+      <w:proofErr w:type="spellEnd"/>
+      <w:r>
+        <w:t xml:space="preserve"> RK3188</w:t>
       </w:r>
     </w:p>
     <w:p>
@@ -476,104 +776,15 @@
         <w:t xml:space="preserve"> </w:t>
       </w:r>
       <w:r>
-        <w:t>Collaborated with hardware teams to debug board bring-up issues.</w:t>
-      </w:r>
-    </w:p>
-    <w:p>
-      <w:pPr>
-        <w:spacing w:before="100" w:beforeAutospacing="1" w:after="100" w:afterAutospacing="1"/>
-        <w:rPr>
-          <w:b/>
-        </w:rPr>
-      </w:pPr>
-      <w:r>
-        <w:rPr>
-          <w:b/>
-        </w:rPr>
-        <w:lastRenderedPageBreak/>
-        <w:t>Projects</w:t>
-      </w:r>
-    </w:p>
-    <w:p>
-      <w:pPr>
-        <w:spacing w:before="100" w:beforeAutospacing="1" w:after="100" w:afterAutospacing="1"/>
-        <w:rPr>
-          <w:b/>
-        </w:rPr>
-      </w:pPr>
-      <w:r>
-        <w:rPr>
-          <w:b/>
-        </w:rPr>
-        <w:t>Industrial Stepper Motor Controller</w:t>
-      </w:r>
-    </w:p>
-    <w:p>
-      <w:pPr>
-        <w:pStyle w:val="NormalWeb"/>
-      </w:pPr>
-      <w:r>
-        <w:rPr>
-          <w:rFonts w:hAnsi="Symbol"/>
-        </w:rPr>
-        <w:t></w:t>
-      </w:r>
-      <w:r>
-        <w:t xml:space="preserve"> STM32F4-based controller with Modbus interface.</w:t>
-      </w:r>
-    </w:p>
-    <w:p>
-      <w:pPr>
-        <w:spacing w:before="100" w:beforeAutospacing="1" w:after="100" w:afterAutospacing="1"/>
-      </w:pPr>
-      <w:r>
-        <w:rPr>
-          <w:rFonts w:hAnsi="Symbol"/>
-        </w:rPr>
-        <w:t></w:t>
-      </w:r>
-      <w:r>
-        <w:t xml:space="preserve"> Integrated PID control, encoder feedback, and overcurrent protection.</w:t>
-      </w:r>
-    </w:p>
-    <w:p>
-      <w:pPr>
-        <w:spacing w:before="100" w:beforeAutospacing="1" w:after="100" w:afterAutospacing="1"/>
-      </w:pPr>
-      <w:r>
-        <w:rPr>
-          <w:rFonts w:hAnsi="Symbol"/>
-        </w:rPr>
-        <w:t></w:t>
-      </w:r>
-      <w:r>
-        <w:rPr>
-          <w:rFonts w:hAnsi="Symbol"/>
-        </w:rPr>
-        <w:t xml:space="preserve"> </w:t>
-      </w:r>
-      <w:r>
-        <w:t>Embedded Linux Board with Rockchip RK3188</w:t>
-      </w:r>
-    </w:p>
-    <w:p>
-      <w:pPr>
-        <w:spacing w:before="100" w:beforeAutospacing="1" w:after="100" w:afterAutospacing="1"/>
-      </w:pPr>
-      <w:r>
-        <w:rPr>
-          <w:rFonts w:hAnsi="Symbol"/>
-        </w:rPr>
-        <w:t></w:t>
-      </w:r>
-      <w:r>
-        <w:rPr>
-          <w:rFonts w:hAnsi="Symbol"/>
-        </w:rPr>
-        <w:t xml:space="preserve"> </w:t>
-      </w:r>
-      <w:r>
-        <w:t>Development Board Radxa running Embedded Linux.</w:t>
+        <w:t xml:space="preserve">Development Board </w:t>
+      </w:r>
+      <w:proofErr w:type="spellStart"/>
+      <w:r>
+        <w:t>Radxa</w:t>
+      </w:r>
+      <w:proofErr w:type="spellEnd"/>
+      <w:r>
+        <w:t xml:space="preserve"> running Embedded Linux.</w:t>
       </w:r>
     </w:p>
     <w:p>

</xml_diff>